<commit_message>
Clean up in document
</commit_message>
<xml_diff>
--- a/Kravspec och priotet.docx
+++ b/Kravspec och priotet.docx
@@ -120,7 +120,19 @@
         </w:numPr>
       </w:pPr>
       <w:r>
-        <w:t>20st fruktstånd längsvägen med höst omväng sträcka på 50km</w:t>
+        <w:t>20st fruktstånd längsvägen med hö</w:t>
+      </w:r>
+      <w:r>
+        <w:t>gst omväng</w:t>
+      </w:r>
+      <w:r>
+        <w:t>s</w:t>
+      </w:r>
+      <w:r>
+        <w:t>s</w:t>
+      </w:r>
+      <w:r>
+        <w:t>träcka på 50km</w:t>
       </w:r>
     </w:p>
     <w:p>
@@ -131,7 +143,13 @@
         <w:t>Användning</w:t>
       </w:r>
       <w:r>
-        <w:t>– Antagligen för eget bruk då dom köper efter sina egna smak preferenser</w:t>
+        <w:t>– Antagligen för eget bruk då</w:t>
+      </w:r>
+      <w:r>
+        <w:t xml:space="preserve"> dom köper efter sina egna smak</w:t>
+      </w:r>
+      <w:r>
+        <w:t>preferenser</w:t>
       </w:r>
     </w:p>
     <w:p>
@@ -142,13 +160,7 @@
         <w:t>Sträckan</w:t>
       </w:r>
       <w:r>
-        <w:t xml:space="preserve"> - </w:t>
-      </w:r>
-      <w:r>
-        <w:t>Restid 2.25min (215km)</w:t>
-      </w:r>
-      <w:r>
-        <w:t xml:space="preserve">, utmed </w:t>
+        <w:t xml:space="preserve"> - Restid 2.25min (215km)</w:t>
       </w:r>
     </w:p>
     <w:p>
@@ -196,7 +208,10 @@
     </w:p>
     <w:p>
       <w:r>
-        <w:t>Kostnad krog1 + korg2 + omväg</w:t>
+        <w:t>Kostnad kor</w:t>
+      </w:r>
+      <w:r>
+        <w:t>g1 + korg2 + omväg</w:t>
       </w:r>
     </w:p>
     <w:p>
@@ -248,8 +263,14 @@
       </w:r>
     </w:p>
     <w:p>
-      <w:r>
-        <w:t>Skapa fruktstånd och testdata är viktigast</w:t>
+      <w:pPr>
+        <w:pStyle w:val="Heading2"/>
+      </w:pPr>
+      <w:r>
+        <w:t>Generare</w:t>
+      </w:r>
+      <w:r>
+        <w:t xml:space="preserve"> fruktstånd och testdata är viktigast</w:t>
       </w:r>
     </w:p>
     <w:p>
@@ -295,8 +316,6 @@
       <w:r>
         <w:t>kostnad omväg</w:t>
       </w:r>
-      <w:bookmarkStart w:id="0" w:name="_GoBack"/>
-      <w:bookmarkEnd w:id="0"/>
     </w:p>
     <w:p>
       <w:r>
@@ -308,25 +327,13 @@
     </w:p>
     <w:p>
       <w:r>
-        <w:t>FruktPris1*varians1 + Frukt</w:t>
-      </w:r>
-      <w:r>
-        <w:t>Pris</w:t>
-      </w:r>
-      <w:r>
-        <w:t>2</w:t>
-      </w:r>
-      <w:r>
-        <w:t>*varians</w:t>
+        <w:t>FruktPris1*varians1 + FruktPris2*varians</w:t>
       </w:r>
       <w:r>
         <w:t>1</w:t>
       </w:r>
       <w:r>
-        <w:t xml:space="preserve"> + Sträcka</w:t>
-      </w:r>
-      <w:r>
-        <w:t>Pris</w:t>
+        <w:t xml:space="preserve"> + SträckaPris</w:t>
       </w:r>
     </w:p>
     <w:p>
@@ -336,48 +343,23 @@
     </w:p>
     <w:p>
       <w:r>
-        <w:t>Fruktvarianspris</w:t>
-      </w:r>
-      <w:r>
-        <w:t>2</w:t>
-      </w:r>
-      <w:r>
-        <w:t xml:space="preserve"> = y</w:t>
-      </w:r>
-      <w:r>
-        <w:t>2</w:t>
-      </w:r>
-      <w:r>
-        <w:t>*x</w:t>
-      </w:r>
-      <w:r>
-        <w:t>2</w:t>
-      </w:r>
-      <w:r>
-        <w:t xml:space="preserve"> (y</w:t>
-      </w:r>
-      <w:r>
-        <w:t>2 = 100-180</w:t>
-      </w:r>
-      <w:r>
-        <w:t>kr, x</w:t>
-      </w:r>
-      <w:r>
-        <w:t>2</w:t>
-      </w:r>
-      <w:r>
-        <w:t xml:space="preserve"> = 0% - 50%) </w:t>
-      </w:r>
-    </w:p>
-    <w:p>
-      <w:r>
-        <w:t>SträckaPris</w:t>
-      </w:r>
-      <w:r>
-        <w:t xml:space="preserve"> = </w:t>
+        <w:t xml:space="preserve">Fruktvarianspris2 = y2*x2 (y2 = 100-180kr, x2 = 0% - 50%) </w:t>
+      </w:r>
+    </w:p>
+    <w:p>
+      <w:r>
+        <w:t xml:space="preserve">SträckaPris = </w:t>
       </w:r>
       <w:r>
         <w:t>10-50kr</w:t>
+      </w:r>
+      <w:r>
+        <w:t xml:space="preserve"> (Avrundar från 4</w:t>
+      </w:r>
+      <w:bookmarkStart w:id="0" w:name="_GoBack"/>
+      <w:bookmarkEnd w:id="0"/>
+      <w:r>
+        <w:t>7.5 till 50kr)</w:t>
       </w:r>
     </w:p>
     <w:p/>
@@ -1043,9 +1025,32 @@
       <w:szCs w:val="32"/>
     </w:rPr>
   </w:style>
+  <w:style w:type="paragraph" w:styleId="Heading2">
+    <w:name w:val="heading 2"/>
+    <w:basedOn w:val="Normal"/>
+    <w:next w:val="Normal"/>
+    <w:link w:val="Heading2Char"/>
+    <w:uiPriority w:val="9"/>
+    <w:unhideWhenUsed/>
+    <w:qFormat/>
+    <w:rsid w:val="008A654D"/>
+    <w:pPr>
+      <w:keepNext/>
+      <w:keepLines/>
+      <w:spacing w:before="40" w:after="0"/>
+      <w:outlineLvl w:val="1"/>
+    </w:pPr>
+    <w:rPr>
+      <w:rFonts w:asciiTheme="majorHAnsi" w:eastAsiaTheme="majorEastAsia" w:hAnsiTheme="majorHAnsi" w:cstheme="majorBidi"/>
+      <w:color w:val="2E74B5" w:themeColor="accent1" w:themeShade="BF"/>
+      <w:sz w:val="26"/>
+      <w:szCs w:val="26"/>
+    </w:rPr>
+  </w:style>
   <w:style w:type="character" w:default="1" w:styleId="DefaultParagraphFont">
     <w:name w:val="Default Paragraph Font"/>
     <w:uiPriority w:val="1"/>
+    <w:semiHidden/>
     <w:unhideWhenUsed/>
   </w:style>
   <w:style w:type="table" w:default="1" w:styleId="TableNormal">
@@ -1091,6 +1096,19 @@
       <w:color w:val="2E74B5" w:themeColor="accent1" w:themeShade="BF"/>
       <w:sz w:val="32"/>
       <w:szCs w:val="32"/>
+    </w:rPr>
+  </w:style>
+  <w:style w:type="character" w:customStyle="1" w:styleId="Heading2Char">
+    <w:name w:val="Heading 2 Char"/>
+    <w:basedOn w:val="DefaultParagraphFont"/>
+    <w:link w:val="Heading2"/>
+    <w:uiPriority w:val="9"/>
+    <w:rsid w:val="008A654D"/>
+    <w:rPr>
+      <w:rFonts w:asciiTheme="majorHAnsi" w:eastAsiaTheme="majorEastAsia" w:hAnsiTheme="majorHAnsi" w:cstheme="majorBidi"/>
+      <w:color w:val="2E74B5" w:themeColor="accent1" w:themeShade="BF"/>
+      <w:sz w:val="26"/>
+      <w:szCs w:val="26"/>
     </w:rPr>
   </w:style>
 </w:styles>

</xml_diff>